<commit_message>
Tons of code chunks and formatting
</commit_message>
<xml_diff>
--- a/Figures/irr/InterRaterReliab.docx
+++ b/Figures/irr/InterRaterReliab.docx
@@ -35,11 +35,13 @@
       <w:pPr>
         <w:rPr>
           <w:rFonts w:ascii="Times" w:hAnsi="Times"/>
-        </w:rPr>
-      </w:pPr>
-      <w:r>
-        <w:rPr>
-          <w:rFonts w:ascii="Times" w:hAnsi="Times"/>
+          <w:b/>
+        </w:rPr>
+      </w:pPr>
+      <w:r>
+        <w:rPr>
+          <w:rFonts w:ascii="Times" w:hAnsi="Times"/>
+          <w:b/>
         </w:rPr>
         <w:t>Background</w:t>
       </w:r>
@@ -78,7 +80,127 @@
         <w:rPr>
           <w:rFonts w:ascii="Times" w:hAnsi="Times"/>
         </w:rPr>
-        <w:t xml:space="preserve">Technical Report), included an inter-rater reliability study for the 2017-18 school year, pursuant to IRR study here (small lit synth). The results of the study will also be used to address the requirements within the USED’s Peer Review process (Critical Element 4.1). </w:t>
+        <w:t xml:space="preserve">Technical Report), included an </w:t>
+      </w:r>
+      <w:r>
+        <w:rPr>
+          <w:rFonts w:ascii="Times" w:hAnsi="Times"/>
+        </w:rPr>
+        <w:t>I</w:t>
+      </w:r>
+      <w:r>
+        <w:rPr>
+          <w:rFonts w:ascii="Times" w:hAnsi="Times"/>
+        </w:rPr>
+        <w:t>nter-</w:t>
+      </w:r>
+      <w:r>
+        <w:rPr>
+          <w:rFonts w:ascii="Times" w:hAnsi="Times"/>
+        </w:rPr>
+        <w:t>R</w:t>
+      </w:r>
+      <w:r>
+        <w:rPr>
+          <w:rFonts w:ascii="Times" w:hAnsi="Times"/>
+        </w:rPr>
+        <w:t xml:space="preserve">ater </w:t>
+      </w:r>
+      <w:r>
+        <w:rPr>
+          <w:rFonts w:ascii="Times" w:hAnsi="Times"/>
+        </w:rPr>
+        <w:t>R</w:t>
+      </w:r>
+      <w:r>
+        <w:rPr>
+          <w:rFonts w:ascii="Times" w:hAnsi="Times"/>
+        </w:rPr>
+        <w:t xml:space="preserve">eliability </w:t>
+      </w:r>
+      <w:r>
+        <w:rPr>
+          <w:rFonts w:ascii="Times" w:hAnsi="Times"/>
+        </w:rPr>
+        <w:t xml:space="preserve">(IRR) </w:t>
+      </w:r>
+      <w:r>
+        <w:rPr>
+          <w:rFonts w:ascii="Times" w:hAnsi="Times"/>
+        </w:rPr>
+        <w:t>st</w:t>
+      </w:r>
+      <w:r>
+        <w:rPr>
+          <w:rFonts w:ascii="Times" w:hAnsi="Times"/>
+        </w:rPr>
+        <w:t>udy for the 2017-18 school year.</w:t>
+      </w:r>
+      <w:r>
+        <w:rPr>
+          <w:rFonts w:ascii="Times" w:hAnsi="Times"/>
+        </w:rPr>
+        <w:t xml:space="preserve"> </w:t>
+      </w:r>
+      <w:r>
+        <w:rPr>
+          <w:rFonts w:ascii="Times" w:hAnsi="Times"/>
+        </w:rPr>
+        <w:t>P</w:t>
+      </w:r>
+      <w:r>
+        <w:rPr>
+          <w:rFonts w:ascii="Times" w:hAnsi="Times"/>
+        </w:rPr>
+        <w:t xml:space="preserve">ursuant to </w:t>
+      </w:r>
+      <w:proofErr w:type="spellStart"/>
+      <w:r>
+        <w:rPr>
+          <w:rFonts w:ascii="Times" w:eastAsia="Times New Roman" w:hAnsi="Times" w:cs="Arial"/>
+          <w:color w:val="303030"/>
+          <w:shd w:val="clear" w:color="auto" w:fill="FFFFFF"/>
+        </w:rPr>
+        <w:t>Hallgren</w:t>
+      </w:r>
+      <w:proofErr w:type="spellEnd"/>
+      <w:r>
+        <w:rPr>
+          <w:rFonts w:ascii="Times" w:eastAsia="Times New Roman" w:hAnsi="Times" w:cs="Arial"/>
+          <w:color w:val="303030"/>
+          <w:shd w:val="clear" w:color="auto" w:fill="FFFFFF"/>
+        </w:rPr>
+        <w:t>, K. A. (2012)</w:t>
+      </w:r>
+      <w:r>
+        <w:rPr>
+          <w:rFonts w:ascii="Times" w:hAnsi="Times"/>
+          <w:color w:val="000000"/>
+          <w:shd w:val="clear" w:color="auto" w:fill="FFFFFF"/>
+        </w:rPr>
+        <w:t xml:space="preserve"> the assessment of IRR may be necessary </w:t>
+      </w:r>
+      <w:r>
+        <w:rPr>
+          <w:rFonts w:ascii="Times" w:eastAsia="Times New Roman" w:hAnsi="Times" w:cs="Times New Roman"/>
+          <w:color w:val="000000"/>
+          <w:shd w:val="clear" w:color="auto" w:fill="FFFFFF"/>
+        </w:rPr>
+        <w:t>to demonstrate consistency among observational ratings provided by multiple assessors.</w:t>
+      </w:r>
+      <w:r>
+        <w:rPr>
+          <w:rFonts w:ascii="Times New Roman" w:eastAsia="Times New Roman" w:hAnsi="Times New Roman" w:cs="Times New Roman"/>
+          <w:color w:val="000000"/>
+          <w:shd w:val="clear" w:color="auto" w:fill="FFFFFF"/>
+        </w:rPr>
+        <w:t xml:space="preserve"> </w:t>
+      </w:r>
+      <w:r>
+        <w:rPr>
+          <w:rFonts w:ascii="Times" w:hAnsi="Times"/>
+        </w:rPr>
+        <w:t xml:space="preserve">The results of the study will be used to address the requirements within the USED’s Peer Review process (Critical Element 4.1). </w:t>
       </w:r>
       <w:r>
         <w:rPr>
@@ -97,138 +219,250 @@
         <w:rPr>
           <w:rFonts w:ascii="Times" w:hAnsi="Times"/>
         </w:rPr>
-        <w:t xml:space="preserve"> include the tablet administration or the Oregon Observational Rating Assessment (ORora). The study was conducted in two manners:</w:t>
-      </w:r>
-    </w:p>
-    <w:p>
-      <w:pPr>
-        <w:pStyle w:val="ListParagraph"/>
-        <w:numPr>
-          <w:ilvl w:val="0"/>
-          <w:numId w:val="1"/>
-        </w:numPr>
-        <w:rPr>
-          <w:rFonts w:ascii="Times" w:hAnsi="Times"/>
-        </w:rPr>
-      </w:pPr>
-      <w:r>
-        <w:rPr>
-          <w:rFonts w:ascii="Times" w:hAnsi="Times"/>
-        </w:rPr>
-        <w:t>QTs in districts across the state observed a sample of their respective QAs using the observation protocol and enter their data online.</w:t>
-      </w:r>
-    </w:p>
-    <w:p>
-      <w:pPr>
-        <w:pStyle w:val="ListParagraph"/>
-        <w:numPr>
-          <w:ilvl w:val="0"/>
-          <w:numId w:val="1"/>
-        </w:numPr>
-        <w:rPr>
-          <w:rFonts w:ascii="Times" w:hAnsi="Times"/>
-        </w:rPr>
-      </w:pPr>
-      <w:r>
-        <w:rPr>
-          <w:rFonts w:ascii="Times" w:hAnsi="Times"/>
-        </w:rPr>
-        <w:t>Expert reviewers from Behavioral Research &amp; Teaching (BRT) observed district-level QTs and those QAs who give the assessment in more than one school/district.</w:t>
-      </w:r>
-    </w:p>
-    <w:p>
-      <w:pPr>
-        <w:rPr>
-          <w:rFonts w:ascii="Times" w:hAnsi="Times"/>
-        </w:rPr>
-      </w:pPr>
-      <w:r>
-        <w:rPr>
-          <w:rFonts w:ascii="Times" w:hAnsi="Times"/>
-        </w:rPr>
-        <w:t>The observation protocol was completed for the identified QA, but the student(s) and content area(s) observed were selected by the QT or QA. BRT researchers contact</w:t>
-      </w:r>
-      <w:r>
-        <w:rPr>
-          <w:rFonts w:ascii="Times" w:hAnsi="Times"/>
-        </w:rPr>
-        <w:t>ed</w:t>
-      </w:r>
-      <w:r>
-        <w:rPr>
-          <w:rFonts w:ascii="Times" w:hAnsi="Times"/>
-        </w:rPr>
-        <w:t xml:space="preserve"> district-level QTs </w:t>
-      </w:r>
-      <w:r>
-        <w:rPr>
-          <w:rFonts w:ascii="Times" w:hAnsi="Times"/>
-        </w:rPr>
-        <w:t>at the beginning</w:t>
-      </w:r>
-      <w:r>
-        <w:rPr>
-          <w:rFonts w:ascii="Times" w:hAnsi="Times"/>
-        </w:rPr>
-        <w:t xml:space="preserve"> of the test window, which runs from February 15 - April 26, 2018, to arrange observations that c</w:t>
-      </w:r>
-      <w:r>
-        <w:rPr>
-          <w:rFonts w:ascii="Times" w:hAnsi="Times"/>
-        </w:rPr>
-        <w:t>ould</w:t>
-      </w:r>
-      <w:r>
-        <w:rPr>
-          <w:rFonts w:ascii="Times" w:hAnsi="Times"/>
-        </w:rPr>
-        <w:t xml:space="preserve"> hopefully be completed within one school day.</w:t>
-      </w:r>
-      <w:r>
-        <w:rPr>
-          <w:rFonts w:ascii="Times" w:hAnsi="Times"/>
-        </w:rPr>
-        <w:t xml:space="preserve"> </w:t>
-      </w:r>
-    </w:p>
-    <w:p>
-      <w:pPr>
-        <w:rPr>
-          <w:rFonts w:ascii="Times" w:hAnsi="Times"/>
-        </w:rPr>
-      </w:pPr>
-      <w:r>
-        <w:rPr>
-          <w:rFonts w:ascii="Times" w:hAnsi="Times"/>
-        </w:rPr>
-        <w:t>In addition to addressing inter-rater reliability, the study also evaluated test administration procedures. The methods, results, and interpretation are provided below, in addition to recommended next steps.</w:t>
-      </w:r>
-      <w:r>
-        <w:rPr>
-          <w:rFonts w:ascii="Times" w:hAnsi="Times"/>
-        </w:rPr>
-        <w:t xml:space="preserve"> </w:t>
-      </w:r>
-      <w:r>
-        <w:rPr>
-          <w:rFonts w:ascii="Times" w:hAnsi="Times"/>
-        </w:rPr>
-        <w:t xml:space="preserve">The observation </w:t>
-      </w:r>
-      <w:r>
-        <w:rPr>
-          <w:rFonts w:ascii="Times" w:hAnsi="Times"/>
-        </w:rPr>
-        <w:t>was</w:t>
-      </w:r>
-      <w:r>
-        <w:rPr>
-          <w:rFonts w:ascii="Times" w:hAnsi="Times"/>
-        </w:rPr>
-        <w:t xml:space="preserve"> composed of three sections: </w:t>
-      </w:r>
+        <w:t xml:space="preserve"> include the tablet administration or the Oregon Observational Rating </w:t>
+      </w:r>
+    </w:p>
+    <w:p>
+      <w:pPr>
+        <w:rPr>
+          <w:rFonts w:ascii="Times" w:hAnsi="Times"/>
+          <w:b/>
+        </w:rPr>
+      </w:pPr>
+      <w:r>
+        <w:rPr>
+          <w:rFonts w:ascii="Times" w:hAnsi="Times"/>
+          <w:b/>
+        </w:rPr>
+        <w:t>Methods</w:t>
+      </w:r>
+    </w:p>
+    <w:p>
+      <w:pPr>
+        <w:rPr>
+          <w:rFonts w:ascii="Times" w:hAnsi="Times"/>
+        </w:rPr>
+      </w:pPr>
       <w:bookmarkStart w:id="0" w:name="_GoBack"/>
       <w:bookmarkEnd w:id="0"/>
+      <w:r>
+        <w:rPr>
+          <w:rFonts w:ascii="Times" w:hAnsi="Times"/>
+        </w:rPr>
+        <w:t>QTs in districts across the state observed a sample of their respective QAs using the observation protocol and enter their data online</w:t>
+      </w:r>
+      <w:r>
+        <w:rPr>
+          <w:rFonts w:ascii="Times" w:hAnsi="Times"/>
+        </w:rPr>
+        <w:t xml:space="preserve">. </w:t>
+      </w:r>
+      <w:r>
+        <w:rPr>
+          <w:rFonts w:ascii="Times" w:hAnsi="Times"/>
+        </w:rPr>
+        <w:t xml:space="preserve">The QA reads the item stem and the student selects from three possible answer choices (A, B, or C) then, the QA records the answer choice. QTs </w:t>
+      </w:r>
+      <w:r>
+        <w:rPr>
+          <w:rFonts w:ascii="Times" w:hAnsi="Times"/>
+        </w:rPr>
+        <w:t xml:space="preserve">(observer) </w:t>
+      </w:r>
+      <w:r>
+        <w:rPr>
+          <w:rFonts w:ascii="Times" w:hAnsi="Times"/>
+        </w:rPr>
+        <w:t>record</w:t>
+      </w:r>
+      <w:r>
+        <w:rPr>
+          <w:rFonts w:ascii="Times" w:hAnsi="Times"/>
+        </w:rPr>
+        <w:t>s</w:t>
+      </w:r>
+      <w:r>
+        <w:rPr>
+          <w:rFonts w:ascii="Times" w:hAnsi="Times"/>
+        </w:rPr>
+        <w:t xml:space="preserve"> the students answer choice, then record</w:t>
+      </w:r>
+      <w:r>
+        <w:rPr>
+          <w:rFonts w:ascii="Times" w:hAnsi="Times"/>
+        </w:rPr>
+        <w:t>s</w:t>
+      </w:r>
+      <w:r>
+        <w:rPr>
+          <w:rFonts w:ascii="Times" w:hAnsi="Times"/>
+        </w:rPr>
+        <w:t xml:space="preserve"> the answer choice recorded by the QA for agreement. </w:t>
+      </w:r>
+      <w:r>
+        <w:rPr>
+          <w:rFonts w:ascii="Times" w:hAnsi="Times"/>
+        </w:rPr>
+        <w:t xml:space="preserve">Only the English Language Arts Writing porting of the ORExt requires any additional analysis by the assessor to determine if the answer meets (1) or doesn’t meet (0). </w:t>
+      </w:r>
+      <w:r>
+        <w:rPr>
+          <w:rFonts w:ascii="Times" w:hAnsi="Times"/>
+        </w:rPr>
+        <w:t xml:space="preserve">Districts from across the state of Oregon participated in the study, matching the state’s </w:t>
+      </w:r>
+      <w:r>
+        <w:rPr>
+          <w:rFonts w:ascii="Times" w:hAnsi="Times"/>
+        </w:rPr>
+        <w:t xml:space="preserve">student population </w:t>
+      </w:r>
+      <w:r>
+        <w:rPr>
+          <w:rFonts w:ascii="Times" w:hAnsi="Times"/>
+        </w:rPr>
+        <w:t xml:space="preserve">demographics, </w:t>
+      </w:r>
+      <w:r>
+        <w:rPr>
+          <w:rFonts w:ascii="Times" w:hAnsi="Times"/>
+        </w:rPr>
+        <w:t xml:space="preserve">including </w:t>
+      </w:r>
+      <w:r>
+        <w:rPr>
+          <w:rFonts w:ascii="Times" w:hAnsi="Times"/>
+        </w:rPr>
+        <w:t xml:space="preserve">large, medium, </w:t>
+      </w:r>
+      <w:r>
+        <w:rPr>
+          <w:rFonts w:ascii="Times" w:hAnsi="Times"/>
+        </w:rPr>
+        <w:t xml:space="preserve">and </w:t>
+      </w:r>
+      <w:r>
+        <w:rPr>
+          <w:rFonts w:ascii="Times" w:hAnsi="Times"/>
+        </w:rPr>
+        <w:t>small</w:t>
+      </w:r>
+      <w:r>
+        <w:rPr>
+          <w:rFonts w:ascii="Times" w:hAnsi="Times"/>
+        </w:rPr>
+        <w:t xml:space="preserve"> districts</w:t>
+      </w:r>
+      <w:r>
+        <w:rPr>
+          <w:rFonts w:ascii="Times" w:hAnsi="Times"/>
+        </w:rPr>
+        <w:t>, across all region</w:t>
+      </w:r>
+      <w:r>
+        <w:rPr>
+          <w:rFonts w:ascii="Times" w:hAnsi="Times"/>
+        </w:rPr>
+        <w:t>s</w:t>
+      </w:r>
+      <w:r>
+        <w:rPr>
+          <w:rFonts w:ascii="Times" w:hAnsi="Times"/>
+        </w:rPr>
+        <w:t>.</w:t>
+      </w:r>
+    </w:p>
+    <w:p>
+      <w:pPr>
+        <w:rPr>
+          <w:rFonts w:ascii="Times" w:hAnsi="Times"/>
+        </w:rPr>
+      </w:pPr>
+      <w:r>
+        <w:rPr>
+          <w:rFonts w:ascii="Times" w:hAnsi="Times"/>
+        </w:rPr>
+        <w:t>The observation protocol was completed for the identified QA, but the student(s) and content area(s) observed were selected by the QT or QA. BRT researchers contact</w:t>
+      </w:r>
+      <w:r>
+        <w:rPr>
+          <w:rFonts w:ascii="Times" w:hAnsi="Times"/>
+        </w:rPr>
+        <w:t>ed</w:t>
+      </w:r>
+      <w:r>
+        <w:rPr>
+          <w:rFonts w:ascii="Times" w:hAnsi="Times"/>
+        </w:rPr>
+        <w:t xml:space="preserve"> district-level QTs </w:t>
+      </w:r>
+      <w:r>
+        <w:rPr>
+          <w:rFonts w:ascii="Times" w:hAnsi="Times"/>
+        </w:rPr>
+        <w:t>at the beginning</w:t>
+      </w:r>
+      <w:r>
+        <w:rPr>
+          <w:rFonts w:ascii="Times" w:hAnsi="Times"/>
+        </w:rPr>
+        <w:t xml:space="preserve"> of the test window, which runs from February 15 - April 26, 2018, to arrange observations that c</w:t>
+      </w:r>
+      <w:r>
+        <w:rPr>
+          <w:rFonts w:ascii="Times" w:hAnsi="Times"/>
+        </w:rPr>
+        <w:t>ould</w:t>
+      </w:r>
+      <w:r>
+        <w:rPr>
+          <w:rFonts w:ascii="Times" w:hAnsi="Times"/>
+        </w:rPr>
+        <w:t xml:space="preserve"> hopefully be completed within one school day.</w:t>
+      </w:r>
+      <w:r>
+        <w:rPr>
+          <w:rFonts w:ascii="Times" w:hAnsi="Times"/>
+        </w:rPr>
+        <w:t xml:space="preserve"> </w:t>
+      </w:r>
+    </w:p>
+    <w:p>
+      <w:pPr>
+        <w:rPr>
+          <w:rFonts w:ascii="Times" w:hAnsi="Times"/>
+        </w:rPr>
+      </w:pPr>
+      <w:r>
+        <w:rPr>
+          <w:rFonts w:ascii="Times" w:hAnsi="Times"/>
+        </w:rPr>
+        <w:t>In addition to addressing inter-rater reliability, the study also evaluated test administration procedures. The methods, results, and interpretation are provided below, in addition to recommended next steps.</w:t>
+      </w:r>
+      <w:r>
+        <w:rPr>
+          <w:rFonts w:ascii="Times" w:hAnsi="Times"/>
+        </w:rPr>
+        <w:t xml:space="preserve"> </w:t>
+      </w:r>
+      <w:r>
+        <w:rPr>
+          <w:rFonts w:ascii="Times" w:hAnsi="Times"/>
+        </w:rPr>
+        <w:t xml:space="preserve">The observation </w:t>
+      </w:r>
+      <w:r>
+        <w:rPr>
+          <w:rFonts w:ascii="Times" w:hAnsi="Times"/>
+        </w:rPr>
+        <w:t>was</w:t>
+      </w:r>
+      <w:r>
+        <w:rPr>
+          <w:rFonts w:ascii="Times" w:hAnsi="Times"/>
+        </w:rPr>
+        <w:t xml:space="preserve"> composed of three sections: </w:t>
+      </w:r>
     </w:p>
     <w:p>
       <w:pPr>
@@ -655,15 +889,200 @@
     </w:p>
     <w:p>
       <w:pPr>
-        <w:pStyle w:val="ListParagraph"/>
-        <w:rPr>
-          <w:rFonts w:ascii="Times" w:hAnsi="Times"/>
-        </w:rPr>
-      </w:pPr>
-    </w:p>
-    <w:p>
-      <w:pPr>
-        <w:jc w:val="center"/>
+        <w:rPr>
+          <w:rFonts w:ascii="Times" w:hAnsi="Times"/>
+        </w:rPr>
+      </w:pPr>
+    </w:p>
+    <w:p>
+      <w:pPr>
+        <w:rPr>
+          <w:rFonts w:ascii="Times" w:hAnsi="Times"/>
+          <w:b/>
+        </w:rPr>
+      </w:pPr>
+      <w:r>
+        <w:rPr>
+          <w:rFonts w:ascii="Times" w:hAnsi="Times"/>
+          <w:b/>
+        </w:rPr>
+        <w:lastRenderedPageBreak/>
+        <w:t xml:space="preserve">Inter-rater Agreement </w:t>
+      </w:r>
+      <w:r>
+        <w:rPr>
+          <w:rFonts w:ascii="Times" w:hAnsi="Times"/>
+          <w:b/>
+        </w:rPr>
+        <w:t>Results</w:t>
+      </w:r>
+    </w:p>
+    <w:p>
+      <w:pPr>
+        <w:rPr>
+          <w:rFonts w:ascii="Times" w:hAnsi="Times"/>
+        </w:rPr>
+      </w:pPr>
+      <w:r>
+        <w:rPr>
+          <w:rFonts w:ascii="Times" w:hAnsi="Times"/>
+        </w:rPr>
+        <w:t>Thirty-three</w:t>
+      </w:r>
+      <w:r>
+        <w:rPr>
+          <w:rFonts w:ascii="Times" w:hAnsi="Times"/>
+        </w:rPr>
+        <w:t xml:space="preserve"> Qualified Trainers from around </w:t>
+      </w:r>
+      <w:r>
+        <w:rPr>
+          <w:rFonts w:ascii="Times" w:hAnsi="Times"/>
+        </w:rPr>
+        <w:t>Oregon</w:t>
+      </w:r>
+      <w:r>
+        <w:rPr>
+          <w:rFonts w:ascii="Times" w:hAnsi="Times"/>
+        </w:rPr>
+        <w:t xml:space="preserve"> </w:t>
+      </w:r>
+      <w:r>
+        <w:rPr>
+          <w:rFonts w:ascii="Times" w:hAnsi="Times"/>
+        </w:rPr>
+        <w:t xml:space="preserve">participated </w:t>
+      </w:r>
+      <w:r>
+        <w:rPr>
+          <w:rFonts w:ascii="Times" w:hAnsi="Times"/>
+        </w:rPr>
+        <w:t xml:space="preserve">in the Inter-Rater-Reliability study </w:t>
+      </w:r>
+      <w:r>
+        <w:rPr>
+          <w:rFonts w:ascii="Times" w:hAnsi="Times"/>
+        </w:rPr>
+        <w:t xml:space="preserve">by doing at least one observation on the Oregon Extended Assessment via paper/pencil administration. </w:t>
+      </w:r>
+      <w:r>
+        <w:rPr>
+          <w:rFonts w:ascii="Times" w:hAnsi="Times"/>
+        </w:rPr>
+        <w:t xml:space="preserve">Of the thirty-three observations, 48.5% were </w:t>
+      </w:r>
+      <w:r>
+        <w:rPr>
+          <w:rFonts w:ascii="Times" w:hAnsi="Times"/>
+        </w:rPr>
+        <w:t xml:space="preserve">English Language Arts, 33.3% were Mathematics, and 18.2% were Science. </w:t>
+      </w:r>
+      <w:r>
+        <w:rPr>
+          <w:rFonts w:ascii="Times" w:hAnsi="Times"/>
+        </w:rPr>
+        <w:t>Observations were done at individual student</w:t>
+      </w:r>
+      <w:r>
+        <w:rPr>
+          <w:rFonts w:ascii="Times" w:hAnsi="Times"/>
+        </w:rPr>
+        <w:t>’</w:t>
+      </w:r>
+      <w:r>
+        <w:rPr>
+          <w:rFonts w:ascii="Times" w:hAnsi="Times"/>
+        </w:rPr>
+        <w:t>s typical testing location</w:t>
+      </w:r>
+      <w:r>
+        <w:rPr>
+          <w:rFonts w:ascii="Times" w:hAnsi="Times"/>
+        </w:rPr>
+        <w:t>.</w:t>
+      </w:r>
+      <w:r>
+        <w:rPr>
+          <w:rFonts w:ascii="Times" w:hAnsi="Times"/>
+        </w:rPr>
+        <w:t xml:space="preserve"> </w:t>
+      </w:r>
+      <w:r>
+        <w:rPr>
+          <w:rFonts w:ascii="Times" w:hAnsi="Times"/>
+        </w:rPr>
+        <w:t xml:space="preserve">The study found a </w:t>
+      </w:r>
+      <w:r>
+        <w:rPr>
+          <w:rFonts w:ascii="Times" w:hAnsi="Times"/>
+        </w:rPr>
+        <w:t xml:space="preserve">99.3 </w:t>
+      </w:r>
+      <w:r>
+        <w:rPr>
+          <w:rFonts w:ascii="Times" w:hAnsi="Times"/>
+        </w:rPr>
+        <w:t>Int</w:t>
+      </w:r>
+      <w:r>
+        <w:rPr>
+          <w:rFonts w:ascii="Times" w:hAnsi="Times"/>
+        </w:rPr>
+        <w:t xml:space="preserve">er-Rater Reliability </w:t>
+      </w:r>
+      <w:r>
+        <w:rPr>
+          <w:rFonts w:ascii="Times" w:hAnsi="Times"/>
+        </w:rPr>
+        <w:t xml:space="preserve">percentage </w:t>
+      </w:r>
+      <w:r>
+        <w:rPr>
+          <w:rFonts w:ascii="Times" w:hAnsi="Times"/>
+        </w:rPr>
+        <w:t xml:space="preserve">agreement between </w:t>
+      </w:r>
+      <w:r>
+        <w:rPr>
+          <w:rFonts w:ascii="Times" w:hAnsi="Times"/>
+        </w:rPr>
+        <w:t xml:space="preserve">the </w:t>
+      </w:r>
+      <w:r>
+        <w:rPr>
+          <w:rFonts w:ascii="Times" w:hAnsi="Times"/>
+        </w:rPr>
+        <w:t>test observers and test administrators on student item</w:t>
+      </w:r>
+      <w:r>
+        <w:rPr>
+          <w:rFonts w:ascii="Times" w:hAnsi="Times"/>
+        </w:rPr>
+        <w:t xml:space="preserve"> (answer)</w:t>
+      </w:r>
+      <w:r>
+        <w:rPr>
+          <w:rFonts w:ascii="Times" w:hAnsi="Times"/>
+        </w:rPr>
+        <w:t xml:space="preserve"> selection.</w:t>
+      </w:r>
+      <w:r>
+        <w:rPr>
+          <w:rFonts w:ascii="Times" w:hAnsi="Times"/>
+        </w:rPr>
+        <w:t xml:space="preserve"> </w:t>
+      </w:r>
+    </w:p>
+    <w:p>
+      <w:pPr>
+        <w:rPr>
+          <w:rFonts w:ascii="Times" w:hAnsi="Times"/>
+        </w:rPr>
+      </w:pPr>
+    </w:p>
+    <w:p>
+      <w:pPr>
         <w:rPr>
           <w:rFonts w:ascii="Times" w:hAnsi="Times"/>
           <w:b/>
@@ -734,7 +1153,6 @@
           <w:b/>
           <w:i/>
         </w:rPr>
-        <w:lastRenderedPageBreak/>
         <w:t>Test Security</w:t>
       </w:r>
       <w:r>
@@ -1016,19 +1434,6 @@
     </w:p>
     <w:p>
       <w:pPr>
-        <w:pStyle w:val="ListParagraph"/>
-        <w:ind w:left="360"/>
-        <w:rPr>
-          <w:rFonts w:ascii="Times" w:hAnsi="Times"/>
-          <w:b/>
-          <w:i/>
-        </w:rPr>
-      </w:pPr>
-    </w:p>
-    <w:p>
-      <w:pPr>
-        <w:pStyle w:val="ListParagraph"/>
-        <w:ind w:left="360"/>
         <w:rPr>
           <w:rFonts w:ascii="Times" w:hAnsi="Times"/>
         </w:rPr>
@@ -1047,7 +1452,7 @@
           <w:noProof/>
         </w:rPr>
         <w:drawing>
-          <wp:inline distT="0" distB="0" distL="0" distR="0" wp14:anchorId="0717E2A1" wp14:editId="2A018497">
+          <wp:inline distT="0" distB="0" distL="0" distR="0" wp14:anchorId="3F81025A" wp14:editId="5343FC4E">
             <wp:extent cx="5824260" cy="1725033"/>
             <wp:effectExtent l="0" t="0" r="5080" b="2540"/>
             <wp:docPr id="10" name="Picture 10"/>
@@ -1091,384 +1496,11 @@
       </w:pPr>
     </w:p>
     <w:p>
-      <w:pPr>
-        <w:rPr>
-          <w:rFonts w:ascii="Times" w:hAnsi="Times"/>
-        </w:rPr>
-      </w:pPr>
-    </w:p>
-    <w:p>
-      <w:pPr>
-        <w:rPr>
-          <w:rFonts w:ascii="Times" w:hAnsi="Times"/>
-        </w:rPr>
-      </w:pPr>
-      <w:r>
-        <w:rPr>
-          <w:rFonts w:ascii="Times" w:hAnsi="Times"/>
-        </w:rPr>
-        <w:t>Methods</w:t>
-      </w:r>
-    </w:p>
-    <w:p>
-      <w:pPr>
-        <w:rPr>
-          <w:rFonts w:ascii="Times" w:hAnsi="Times"/>
-        </w:rPr>
-      </w:pPr>
-      <w:r>
-        <w:rPr>
-          <w:rFonts w:ascii="Times" w:hAnsi="Times"/>
-        </w:rPr>
-        <w:t>[Describe the methodology employed HERE</w:t>
-      </w:r>
-      <w:r>
-        <w:rPr>
-          <w:rFonts w:ascii="Times" w:hAnsi="Times"/>
-        </w:rPr>
-        <w:t xml:space="preserve"> - Pearson correlation, likely</w:t>
-      </w:r>
-      <w:r>
-        <w:rPr>
-          <w:rFonts w:ascii="Times" w:hAnsi="Times"/>
-        </w:rPr>
-        <w:t>. Make sure to mention and connect the state demographics to the districts that participated (large, medium, small, regional, etc.</w:t>
-      </w:r>
-      <w:r>
-        <w:rPr>
-          <w:rFonts w:ascii="Times" w:hAnsi="Times"/>
-        </w:rPr>
-        <w:t>]</w:t>
-      </w:r>
-    </w:p>
-    <w:p>
-      <w:pPr>
-        <w:rPr>
-          <w:rFonts w:ascii="Times" w:hAnsi="Times"/>
-        </w:rPr>
-      </w:pPr>
-    </w:p>
-    <w:p>
-      <w:pPr>
-        <w:rPr>
-          <w:rFonts w:ascii="Times" w:hAnsi="Times"/>
-        </w:rPr>
-      </w:pPr>
-      <w:r>
-        <w:rPr>
-          <w:rFonts w:ascii="Times" w:hAnsi="Times"/>
-        </w:rPr>
-        <w:t xml:space="preserve">Inter-rater Agreement </w:t>
-      </w:r>
-      <w:r>
-        <w:rPr>
-          <w:rFonts w:ascii="Times" w:hAnsi="Times"/>
-        </w:rPr>
-        <w:t>Results</w:t>
-      </w:r>
-    </w:p>
-    <w:p>
-      <w:pPr>
-        <w:rPr>
-          <w:rFonts w:ascii="Times" w:hAnsi="Times"/>
-        </w:rPr>
-      </w:pPr>
-      <w:r>
-        <w:rPr>
-          <w:rFonts w:ascii="Times" w:hAnsi="Times"/>
-        </w:rPr>
-        <w:t>Thirty-three</w:t>
-      </w:r>
-      <w:r>
-        <w:rPr>
-          <w:rFonts w:ascii="Times" w:hAnsi="Times"/>
-        </w:rPr>
-        <w:t xml:space="preserve"> Qualified Trainers from around </w:t>
-      </w:r>
-      <w:r>
-        <w:rPr>
-          <w:rFonts w:ascii="Times" w:hAnsi="Times"/>
-        </w:rPr>
-        <w:t>Oregon</w:t>
-      </w:r>
-      <w:r>
-        <w:rPr>
-          <w:rFonts w:ascii="Times" w:hAnsi="Times"/>
-        </w:rPr>
-        <w:t xml:space="preserve"> </w:t>
-      </w:r>
-      <w:r>
-        <w:rPr>
-          <w:rFonts w:ascii="Times" w:hAnsi="Times"/>
-        </w:rPr>
-        <w:t xml:space="preserve">participated </w:t>
-      </w:r>
-      <w:r>
-        <w:rPr>
-          <w:rFonts w:ascii="Times" w:hAnsi="Times"/>
-        </w:rPr>
-        <w:t xml:space="preserve">in the Inter-Rater-Reliability study </w:t>
-      </w:r>
-      <w:r>
-        <w:rPr>
-          <w:rFonts w:ascii="Times" w:hAnsi="Times"/>
-        </w:rPr>
-        <w:t>by doing at least one observation on the Oregon Extended Assessment via paper/pencil administration. Observations were done at individual student</w:t>
-      </w:r>
-      <w:r>
-        <w:rPr>
-          <w:rFonts w:ascii="Times" w:hAnsi="Times"/>
-        </w:rPr>
-        <w:t>’</w:t>
-      </w:r>
-      <w:r>
-        <w:rPr>
-          <w:rFonts w:ascii="Times" w:hAnsi="Times"/>
-        </w:rPr>
-        <w:t>s typical testing location</w:t>
-      </w:r>
-      <w:r>
-        <w:rPr>
-          <w:rFonts w:ascii="Times" w:hAnsi="Times"/>
-        </w:rPr>
-        <w:t>.</w:t>
-      </w:r>
-      <w:r>
-        <w:rPr>
-          <w:rFonts w:ascii="Times" w:hAnsi="Times"/>
-        </w:rPr>
-        <w:t xml:space="preserve"> </w:t>
-      </w:r>
-      <w:r>
-        <w:rPr>
-          <w:rFonts w:ascii="Times" w:hAnsi="Times"/>
-        </w:rPr>
-        <w:t xml:space="preserve">The study found a </w:t>
-      </w:r>
-      <w:r>
-        <w:rPr>
-          <w:rFonts w:ascii="Times" w:hAnsi="Times"/>
-        </w:rPr>
-        <w:t xml:space="preserve">99.3% </w:t>
-      </w:r>
-      <w:r>
-        <w:rPr>
-          <w:rFonts w:ascii="Times" w:hAnsi="Times"/>
-        </w:rPr>
-        <w:t>Int</w:t>
-      </w:r>
-      <w:r>
-        <w:rPr>
-          <w:rFonts w:ascii="Times" w:hAnsi="Times"/>
-        </w:rPr>
-        <w:t xml:space="preserve">er-Rater Reliability agreement between </w:t>
-      </w:r>
-      <w:r>
-        <w:rPr>
-          <w:rFonts w:ascii="Times" w:hAnsi="Times"/>
-        </w:rPr>
-        <w:t xml:space="preserve">the </w:t>
-      </w:r>
-      <w:r>
-        <w:rPr>
-          <w:rFonts w:ascii="Times" w:hAnsi="Times"/>
-        </w:rPr>
-        <w:t>test observers and test administrators on student item</w:t>
-      </w:r>
-      <w:r>
-        <w:rPr>
-          <w:rFonts w:ascii="Times" w:hAnsi="Times"/>
-        </w:rPr>
-        <w:t xml:space="preserve"> (answer)</w:t>
-      </w:r>
-      <w:r>
-        <w:rPr>
-          <w:rFonts w:ascii="Times" w:hAnsi="Times"/>
-        </w:rPr>
-        <w:t xml:space="preserve"> selection.</w:t>
-      </w:r>
-      <w:r>
-        <w:rPr>
-          <w:rFonts w:ascii="Times" w:hAnsi="Times"/>
-        </w:rPr>
-        <w:t xml:space="preserve"> </w:t>
-      </w:r>
-    </w:p>
-    <w:p>
-      <w:pPr>
-        <w:rPr>
-          <w:rFonts w:ascii="Times" w:hAnsi="Times"/>
-        </w:rPr>
-      </w:pPr>
-    </w:p>
-    <w:p>
-      <w:pPr>
-        <w:rPr>
-          <w:rFonts w:ascii="Times" w:hAnsi="Times"/>
-        </w:rPr>
-      </w:pPr>
-      <w:r>
-        <w:rPr>
-          <w:rFonts w:ascii="Times" w:hAnsi="Times"/>
+      <w:r>
+        <w:rPr>
+          <w:noProof/>
         </w:rPr>
         <w:lastRenderedPageBreak/>
-        <w:t>[Disaggregate all of the agreement figures by content area (</w:t>
-      </w:r>
-      <w:r>
-        <w:rPr>
-          <w:rFonts w:ascii="Times" w:hAnsi="Times"/>
-        </w:rPr>
-        <w:t xml:space="preserve">ELA, </w:t>
-      </w:r>
-      <w:r>
-        <w:rPr>
-          <w:rFonts w:ascii="Times" w:hAnsi="Times"/>
-        </w:rPr>
-        <w:t>Reading, Writing, and Math) HERE. A table should work]</w:t>
-      </w:r>
-    </w:p>
-    <w:p>
-      <w:pPr>
-        <w:rPr>
-          <w:rFonts w:ascii="Times" w:hAnsi="Times"/>
-        </w:rPr>
-      </w:pPr>
-    </w:p>
-    <w:p>
-      <w:pPr>
-        <w:rPr>
-          <w:rFonts w:ascii="Times" w:hAnsi="Times"/>
-        </w:rPr>
-      </w:pPr>
-      <w:r>
-        <w:rPr>
-          <w:rFonts w:ascii="Times" w:hAnsi="Times"/>
-        </w:rPr>
-        <w:t xml:space="preserve">Test Administration </w:t>
-      </w:r>
-      <w:r>
-        <w:rPr>
-          <w:rFonts w:ascii="Times" w:hAnsi="Times"/>
-        </w:rPr>
-        <w:t>R</w:t>
-      </w:r>
-      <w:r>
-        <w:rPr>
-          <w:rFonts w:ascii="Times" w:hAnsi="Times"/>
-        </w:rPr>
-        <w:t>esults</w:t>
-      </w:r>
-    </w:p>
-    <w:p>
-      <w:pPr>
-        <w:rPr>
-          <w:rFonts w:ascii="Times" w:hAnsi="Times"/>
-        </w:rPr>
-      </w:pPr>
-      <w:r>
-        <w:rPr>
-          <w:rFonts w:ascii="Times" w:hAnsi="Times"/>
-        </w:rPr>
-        <w:t>[Introduce the areas observed, etc. HERE]</w:t>
-      </w:r>
-    </w:p>
-    <w:p>
-      <w:pPr>
-        <w:rPr>
-          <w:rFonts w:ascii="Times" w:hAnsi="Times"/>
-        </w:rPr>
-      </w:pPr>
-    </w:p>
-    <w:p>
-      <w:pPr>
-        <w:rPr>
-          <w:rFonts w:ascii="Times" w:hAnsi="Times"/>
-          <w:b/>
-        </w:rPr>
-      </w:pPr>
-      <w:r>
-        <w:rPr>
-          <w:rFonts w:ascii="Times" w:hAnsi="Times"/>
-          <w:b/>
-        </w:rPr>
-        <w:t>Percentage of observations by subject area:</w:t>
-      </w:r>
-    </w:p>
-    <w:p>
-      <w:pPr>
-        <w:rPr>
-          <w:rFonts w:ascii="Times" w:hAnsi="Times"/>
-        </w:rPr>
-      </w:pPr>
-      <w:r>
-        <w:rPr>
-          <w:rFonts w:ascii="Times" w:hAnsi="Times"/>
-        </w:rPr>
-        <w:t>English Language Arts =</w:t>
-      </w:r>
-      <w:r>
-        <w:rPr>
-          <w:rFonts w:ascii="Times" w:hAnsi="Times"/>
-        </w:rPr>
-        <w:t xml:space="preserve"> </w:t>
-      </w:r>
-      <w:r>
-        <w:rPr>
-          <w:rFonts w:ascii="Times" w:hAnsi="Times"/>
-        </w:rPr>
-        <w:t>48.5%</w:t>
-      </w:r>
-    </w:p>
-    <w:p>
-      <w:pPr>
-        <w:rPr>
-          <w:rFonts w:ascii="Times" w:hAnsi="Times"/>
-        </w:rPr>
-      </w:pPr>
-      <w:r>
-        <w:rPr>
-          <w:rFonts w:ascii="Times" w:hAnsi="Times"/>
-        </w:rPr>
-        <w:t>Mathematics = 33.3%</w:t>
-      </w:r>
-    </w:p>
-    <w:p>
-      <w:pPr>
-        <w:rPr>
-          <w:rFonts w:ascii="Times" w:hAnsi="Times"/>
-        </w:rPr>
-      </w:pPr>
-      <w:r>
-        <w:rPr>
-          <w:rFonts w:ascii="Times" w:hAnsi="Times"/>
-        </w:rPr>
-        <w:t>Science =</w:t>
-      </w:r>
-      <w:r>
-        <w:rPr>
-          <w:rFonts w:ascii="Times" w:hAnsi="Times"/>
-        </w:rPr>
-        <w:t xml:space="preserve"> </w:t>
-      </w:r>
-      <w:r>
-        <w:rPr>
-          <w:rFonts w:ascii="Times" w:hAnsi="Times"/>
-        </w:rPr>
-        <w:t>18.2%</w:t>
-      </w:r>
-    </w:p>
-    <w:p>
-      <w:pPr>
-        <w:rPr>
-          <w:rFonts w:ascii="Times" w:hAnsi="Times"/>
-        </w:rPr>
-      </w:pPr>
-    </w:p>
-    <w:p>
-      <w:r>
-        <w:rPr>
-          <w:noProof/>
-        </w:rPr>
         <w:drawing>
           <wp:inline distT="0" distB="0" distL="0" distR="0" wp14:anchorId="2690EB6F" wp14:editId="585CDB4C">
             <wp:extent cx="5943600" cy="3657600"/>

</xml_diff>